<commit_message>
Initilize Unit test file
</commit_message>
<xml_diff>
--- a/technical document.docx
+++ b/technical document.docx
@@ -705,8 +705,6 @@
         </w:rPr>
         <w:t>.</w:t>
       </w:r>
-      <w:bookmarkStart w:id="0" w:name="_GoBack"/>
-      <w:bookmarkEnd w:id="0"/>
     </w:p>
     <w:p>
       <w:pPr>
@@ -951,12 +949,22 @@
           <w:szCs w:val="24"/>
         </w:rPr>
       </w:pPr>
-      <w:r>
-        <w:rPr>
-          <w:rFonts w:ascii="Times New Roman" w:hAnsi="Times New Roman" w:cs="Times New Roman"/>
-          <w:sz w:val="24"/>
-          <w:szCs w:val="24"/>
-        </w:rPr>
+    </w:p>
+    <w:p>
+      <w:pPr>
+        <w:rPr>
+          <w:rFonts w:ascii="Times New Roman" w:hAnsi="Times New Roman" w:cs="Times New Roman"/>
+          <w:sz w:val="24"/>
+          <w:szCs w:val="24"/>
+        </w:rPr>
+      </w:pPr>
+      <w:r>
+        <w:rPr>
+          <w:rFonts w:ascii="Times New Roman" w:hAnsi="Times New Roman" w:cs="Times New Roman"/>
+          <w:sz w:val="24"/>
+          <w:szCs w:val="24"/>
+        </w:rPr>
+        <w:lastRenderedPageBreak/>
         <w:t>Technical problems and solution:</w:t>
       </w:r>
     </w:p>
@@ -980,7 +988,6 @@
           <w:sz w:val="24"/>
           <w:szCs w:val="24"/>
         </w:rPr>
-        <w:lastRenderedPageBreak/>
         <w:t>String</w:t>
       </w:r>
       <w:r>
@@ -1126,6 +1133,120 @@
         </w:rPr>
         <w:t>(“\\.”);</w:t>
       </w:r>
+    </w:p>
+    <w:p>
+      <w:pPr>
+        <w:rPr>
+          <w:rFonts w:ascii="Times New Roman" w:hAnsi="Times New Roman" w:cs="Times New Roman"/>
+          <w:sz w:val="24"/>
+          <w:szCs w:val="24"/>
+        </w:rPr>
+      </w:pPr>
+    </w:p>
+    <w:p>
+      <w:pPr>
+        <w:pStyle w:val="ListParagraph"/>
+        <w:numPr>
+          <w:ilvl w:val="0"/>
+          <w:numId w:val="1"/>
+        </w:numPr>
+        <w:rPr>
+          <w:rFonts w:ascii="Times New Roman" w:hAnsi="Times New Roman" w:cs="Times New Roman"/>
+          <w:sz w:val="24"/>
+          <w:szCs w:val="24"/>
+        </w:rPr>
+      </w:pPr>
+      <w:r>
+        <w:rPr>
+          <w:rFonts w:ascii="Times New Roman" w:hAnsi="Times New Roman" w:cs="Times New Roman"/>
+          <w:sz w:val="24"/>
+          <w:szCs w:val="24"/>
+        </w:rPr>
+        <w:t>Date format</w:t>
+      </w:r>
+      <w:bookmarkStart w:id="0" w:name="_GoBack"/>
+      <w:bookmarkEnd w:id="0"/>
+    </w:p>
+    <w:p>
+      <w:pPr>
+        <w:rPr>
+          <w:rFonts w:ascii="Times New Roman" w:hAnsi="Times New Roman" w:cs="Times New Roman"/>
+          <w:sz w:val="24"/>
+          <w:szCs w:val="24"/>
+        </w:rPr>
+      </w:pPr>
+      <w:r>
+        <w:rPr>
+          <w:rFonts w:ascii="Times New Roman" w:hAnsi="Times New Roman" w:cs="Times New Roman"/>
+          <w:sz w:val="24"/>
+          <w:szCs w:val="24"/>
+        </w:rPr>
+        <w:t xml:space="preserve">Solution: </w:t>
+      </w:r>
+      <w:hyperlink r:id="rId8" w:history="1">
+        <w:r>
+          <w:rPr>
+            <w:rStyle w:val="Hyperlink"/>
+            <w:rFonts w:ascii="Times New Roman" w:hAnsi="Times New Roman" w:cs="Times New Roman"/>
+            <w:sz w:val="24"/>
+            <w:szCs w:val="24"/>
+          </w:rPr>
+          <w:t>https://stackoverflow.com/questions/2149680/regex-date-format-validation-on-java</w:t>
+        </w:r>
+      </w:hyperlink>
+    </w:p>
+    <w:p>
+      <w:pPr>
+        <w:rPr>
+          <w:rFonts w:ascii="Times New Roman" w:hAnsi="Times New Roman" w:cs="Times New Roman"/>
+          <w:sz w:val="24"/>
+          <w:szCs w:val="24"/>
+        </w:rPr>
+      </w:pPr>
+      <w:r>
+        <w:rPr>
+          <w:rFonts w:ascii="Times New Roman" w:hAnsi="Times New Roman" w:cs="Times New Roman"/>
+          <w:sz w:val="24"/>
+          <w:szCs w:val="24"/>
+        </w:rPr>
+        <w:t xml:space="preserve">Combine REGEX and </w:t>
+      </w:r>
+      <w:proofErr w:type="spellStart"/>
+      <w:r>
+        <w:rPr>
+          <w:rFonts w:ascii="Times New Roman" w:hAnsi="Times New Roman" w:cs="Times New Roman"/>
+          <w:sz w:val="24"/>
+          <w:szCs w:val="24"/>
+        </w:rPr>
+        <w:t>SimpleDateFormat</w:t>
+      </w:r>
+      <w:proofErr w:type="spellEnd"/>
+      <w:r>
+        <w:rPr>
+          <w:rFonts w:ascii="Times New Roman" w:hAnsi="Times New Roman" w:cs="Times New Roman"/>
+          <w:sz w:val="24"/>
+          <w:szCs w:val="24"/>
+        </w:rPr>
+        <w:t>.</w:t>
+      </w:r>
+    </w:p>
+    <w:p>
+      <w:pPr>
+        <w:rPr>
+          <w:rFonts w:ascii="Times New Roman" w:hAnsi="Times New Roman" w:cs="Times New Roman"/>
+          <w:sz w:val="24"/>
+          <w:szCs w:val="24"/>
+        </w:rPr>
+      </w:pPr>
+    </w:p>
+    <w:p>
+      <w:pPr>
+        <w:rPr>
+          <w:rFonts w:ascii="Times New Roman" w:hAnsi="Times New Roman" w:cs="Times New Roman"/>
+          <w:sz w:val="24"/>
+          <w:szCs w:val="24"/>
+        </w:rPr>
+      </w:pPr>
     </w:p>
     <w:p>
       <w:pPr>

</xml_diff>